<commit_message>
feat(lab06): add files lab-6
</commit_message>
<xml_diff>
--- a/labs/lab06/report/_output/report.docx
+++ b/labs/lab06/report/_output/report.docx
@@ -67,7 +67,14 @@
         <w:pStyle w:val="FirstParagraph"/>
       </w:pPr>
       <w:r>
-        <w:t xml:space="preserve">1.Создан каталог для программ лабораторной работы № 6, выполнен переход в него и создан файл</w:t>
+        <w:rPr>
+          <w:b/>
+          <w:bCs/>
+        </w:rPr>
+        <w:t xml:space="preserve">1</w:t>
+      </w:r>
+      <w:r>
+        <w:t xml:space="preserve">.Создан каталог для программ лабораторной работы № 6, выполнен переход в него и создан файл</w:t>
       </w:r>
       <w:r>
         <w:t xml:space="preserve"> </w:t>
@@ -260,7 +267,14 @@
         <w:pStyle w:val="BodyText"/>
       </w:pPr>
       <w:r>
-        <w:t xml:space="preserve">2.В файл</w:t>
+        <w:rPr>
+          <w:b/>
+          <w:bCs/>
+        </w:rPr>
+        <w:t xml:space="preserve">2</w:t>
+      </w:r>
+      <w:r>
+        <w:t xml:space="preserve">.В файл</w:t>
       </w:r>
       <w:r>
         <w:t xml:space="preserve"> </w:t>
@@ -628,7 +642,14 @@
         <w:pStyle w:val="BodyText"/>
       </w:pPr>
       <w:r>
-        <w:t xml:space="preserve">3.Текст программы</w:t>
+        <w:rPr>
+          <w:b/>
+          <w:bCs/>
+        </w:rPr>
+        <w:t xml:space="preserve">3</w:t>
+      </w:r>
+      <w:r>
+        <w:t xml:space="preserve">.Текст программы</w:t>
       </w:r>
       <w:r>
         <w:t xml:space="preserve"> </w:t>
@@ -1033,7 +1054,14 @@
         <w:pStyle w:val="BodyText"/>
       </w:pPr>
       <w:r>
-        <w:t xml:space="preserve">4.По заданию создан файл</w:t>
+        <w:rPr>
+          <w:b/>
+          <w:bCs/>
+        </w:rPr>
+        <w:t xml:space="preserve">4</w:t>
+      </w:r>
+      <w:r>
+        <w:t xml:space="preserve">.По заданию создан файл</w:t>
       </w:r>
       <w:r>
         <w:t xml:space="preserve"> </w:t>
@@ -1465,7 +1493,14 @@
         <w:pStyle w:val="BodyText"/>
       </w:pPr>
       <w:r>
-        <w:t xml:space="preserve">5.В файле</w:t>
+        <w:rPr>
+          <w:b/>
+          <w:bCs/>
+        </w:rPr>
+        <w:t xml:space="preserve">5</w:t>
+      </w:r>
+      <w:r>
+        <w:t xml:space="preserve">.В файле</w:t>
       </w:r>
       <w:r>
         <w:t xml:space="preserve"> </w:t>
@@ -1922,7 +1957,14 @@
         <w:pStyle w:val="FirstParagraph"/>
       </w:pPr>
       <w:r>
-        <w:t xml:space="preserve">6.Создан файл</w:t>
+        <w:rPr>
+          <w:b/>
+          <w:bCs/>
+        </w:rPr>
+        <w:t xml:space="preserve">6</w:t>
+      </w:r>
+      <w:r>
+        <w:t xml:space="preserve">.Создан файл</w:t>
       </w:r>
       <w:r>
         <w:t xml:space="preserve"> </w:t>
@@ -2613,7 +2655,14 @@
         <w:pStyle w:val="BodyText"/>
       </w:pPr>
       <w:r>
-        <w:t xml:space="preserve">По Листингу 6.4 реализована программа</w:t>
+        <w:rPr>
+          <w:b/>
+          <w:bCs/>
+        </w:rPr>
+        <w:t xml:space="preserve">7</w:t>
+      </w:r>
+      <w:r>
+        <w:t xml:space="preserve">.По Листингу 6.4 реализована программа</w:t>
       </w:r>
       <w:r>
         <w:t xml:space="preserve"> </w:t>

</xml_diff>